<commit_message>
modelando los requerimientos y casos de uso
</commit_message>
<xml_diff>
--- a/Espesificaciones de los casos de usos.docx
+++ b/Espesificaciones de los casos de usos.docx
@@ -4397,21 +4397,11 @@
               <w:rPr>
                 <w:rFonts w:ascii="Times New Roman" w:hAnsi="Times New Roman" w:cs="Times New Roman"/>
                 <w:b w:val="0"/>
-                <w:color w:val="FF0000"/>
-                <w:sz w:val="26"/>
-                <w:szCs w:val="26"/>
-              </w:rPr>
-              <w:t>RF001</w:t>
-            </w:r>
-            <w:r>
-              <w:rPr>
-                <w:rFonts w:ascii="Times New Roman" w:hAnsi="Times New Roman" w:cs="Times New Roman"/>
-                <w:b w:val="0"/>
-                <w:color w:val="000000" w:themeColor="text1"/>
-                <w:sz w:val="26"/>
-                <w:szCs w:val="26"/>
-              </w:rPr>
-              <w:t>.</w:t>
+                <w:color w:val="000000" w:themeColor="text1"/>
+                <w:sz w:val="26"/>
+                <w:szCs w:val="26"/>
+              </w:rPr>
+              <w:t>RF001.</w:t>
             </w:r>
           </w:p>
         </w:tc>
@@ -5890,8 +5880,6 @@
                 <w:lang w:val="en-US"/>
               </w:rPr>
             </w:pPr>
-            <w:bookmarkStart w:id="0" w:name="_GoBack"/>
-            <w:bookmarkEnd w:id="0"/>
             <w:r>
               <w:rPr>
                 <w:rFonts w:ascii="Times New Roman" w:hAnsi="Times New Roman" w:cs="Times New Roman"/>
@@ -6590,7 +6578,7 @@
               <w:rPr>
                 <w:rFonts w:ascii="Times New Roman" w:hAnsi="Times New Roman" w:cs="Times New Roman"/>
                 <w:b w:val="0"/>
-                <w:color w:val="FF0000"/>
+                <w:color w:val="000000" w:themeColor="text1"/>
                 <w:sz w:val="26"/>
                 <w:szCs w:val="26"/>
               </w:rPr>
@@ -6600,7 +6588,7 @@
               <w:rPr>
                 <w:rFonts w:ascii="Times New Roman" w:hAnsi="Times New Roman" w:cs="Times New Roman"/>
                 <w:b w:val="0"/>
-                <w:color w:val="FF0000"/>
+                <w:color w:val="000000" w:themeColor="text1"/>
                 <w:sz w:val="26"/>
                 <w:szCs w:val="26"/>
               </w:rPr>
@@ -6610,7 +6598,7 @@
               <w:rPr>
                 <w:rFonts w:ascii="Times New Roman" w:hAnsi="Times New Roman" w:cs="Times New Roman"/>
                 <w:b w:val="0"/>
-                <w:color w:val="FF0000"/>
+                <w:color w:val="000000" w:themeColor="text1"/>
                 <w:sz w:val="26"/>
                 <w:szCs w:val="26"/>
               </w:rPr>
@@ -6620,7 +6608,7 @@
               <w:rPr>
                 <w:rFonts w:ascii="Times New Roman" w:hAnsi="Times New Roman" w:cs="Times New Roman"/>
                 <w:b w:val="0"/>
-                <w:color w:val="FF0000"/>
+                <w:color w:val="000000" w:themeColor="text1"/>
                 <w:sz w:val="26"/>
                 <w:szCs w:val="26"/>
               </w:rPr>
@@ -9586,10 +9574,10 @@
             <v:path o:extrusionok="f" gradientshapeok="t" o:connecttype="rect"/>
             <o:lock v:ext="edit" aspectratio="t"/>
           </v:shapetype>
-          <v:shape id="_x0000_i1025" type="#_x0000_t75" style="width:467.25pt;height:291.75pt" o:ole="">
+          <v:shape id="_x0000_i1025" type="#_x0000_t75" style="width:467.25pt;height:291.85pt" o:ole="">
             <v:imagedata r:id="rId8" o:title=""/>
           </v:shape>
-          <o:OLEObject Type="Embed" ProgID="Visio.Drawing.15" ShapeID="_x0000_i1025" DrawAspect="Content" ObjectID="_1518896055" r:id="rId9"/>
+          <o:OLEObject Type="Embed" ProgID="Visio.Drawing.15" ShapeID="_x0000_i1025" DrawAspect="Content" ObjectID="_1519156468" r:id="rId9"/>
         </w:object>
       </w:r>
     </w:p>
@@ -13155,10 +13143,10 @@
       </w:pPr>
       <w:r>
         <w:object w:dxaOrig="10066" w:dyaOrig="7050">
-          <v:shape id="_x0000_i1026" type="#_x0000_t75" style="width:467.25pt;height:327.75pt" o:ole="">
+          <v:shape id="_x0000_i1026" type="#_x0000_t75" style="width:467.25pt;height:327.85pt" o:ole="">
             <v:imagedata r:id="rId10" o:title=""/>
           </v:shape>
-          <o:OLEObject Type="Embed" ProgID="Visio.Drawing.15" ShapeID="_x0000_i1026" DrawAspect="Content" ObjectID="_1518896056" r:id="rId11"/>
+          <o:OLEObject Type="Embed" ProgID="Visio.Drawing.15" ShapeID="_x0000_i1026" DrawAspect="Content" ObjectID="_1519156469" r:id="rId11"/>
         </w:object>
       </w:r>
     </w:p>
@@ -14833,7 +14821,7 @@
               <w:rPr>
                 <w:rFonts w:ascii="Times New Roman" w:hAnsi="Times New Roman" w:cs="Times New Roman"/>
                 <w:b w:val="0"/>
-                <w:color w:val="FF0000"/>
+                <w:color w:val="000000" w:themeColor="text1"/>
                 <w:sz w:val="26"/>
                 <w:szCs w:val="26"/>
               </w:rPr>
@@ -14843,7 +14831,7 @@
               <w:rPr>
                 <w:rFonts w:ascii="Times New Roman" w:hAnsi="Times New Roman" w:cs="Times New Roman"/>
                 <w:b w:val="0"/>
-                <w:color w:val="FF0000"/>
+                <w:color w:val="000000" w:themeColor="text1"/>
                 <w:sz w:val="26"/>
                 <w:szCs w:val="26"/>
               </w:rPr>
@@ -15496,10 +15484,10 @@
       </w:pPr>
       <w:r>
         <w:object w:dxaOrig="10066" w:dyaOrig="7770">
-          <v:shape id="_x0000_i1027" type="#_x0000_t75" style="width:466.5pt;height:357pt" o:ole="">
+          <v:shape id="_x0000_i1027" type="#_x0000_t75" style="width:466.45pt;height:356.95pt" o:ole="">
             <v:imagedata r:id="rId12" o:title=""/>
           </v:shape>
-          <o:OLEObject Type="Embed" ProgID="Visio.Drawing.15" ShapeID="_x0000_i1027" DrawAspect="Content" ObjectID="_1518896057" r:id="rId13"/>
+          <o:OLEObject Type="Embed" ProgID="Visio.Drawing.15" ShapeID="_x0000_i1027" DrawAspect="Content" ObjectID="_1519156470" r:id="rId13"/>
         </w:object>
       </w:r>
     </w:p>
@@ -18134,7 +18122,17 @@
                 <w:sz w:val="26"/>
                 <w:szCs w:val="26"/>
               </w:rPr>
-              <w:t xml:space="preserve"> (RF012)</w:t>
+              <w:t xml:space="preserve"> (RF011</w:t>
+            </w:r>
+            <w:r>
+              <w:rPr>
+                <w:rFonts w:ascii="Times New Roman" w:hAnsi="Times New Roman" w:cs="Times New Roman"/>
+                <w:bCs/>
+                <w:color w:val="000000" w:themeColor="text1"/>
+                <w:sz w:val="26"/>
+                <w:szCs w:val="26"/>
+              </w:rPr>
+              <w:t>)</w:t>
             </w:r>
             <w:r>
               <w:rPr>
@@ -18683,7 +18681,7 @@
                 <w:sz w:val="26"/>
                 <w:szCs w:val="26"/>
               </w:rPr>
-              <w:t xml:space="preserve"> y RF012</w:t>
+              <w:t xml:space="preserve"> y RF011</w:t>
             </w:r>
             <w:r>
               <w:rPr>
@@ -20113,7 +20111,17 @@
                 <w:sz w:val="26"/>
                 <w:szCs w:val="26"/>
               </w:rPr>
-              <w:t xml:space="preserve">Este caso de uso hace referencia a los requerimientos funcionales </w:t>
+              <w:t xml:space="preserve">Este caso de uso hace referencia a los requerimientos </w:t>
+            </w:r>
+            <w:r>
+              <w:rPr>
+                <w:rFonts w:ascii="Times New Roman" w:hAnsi="Times New Roman" w:cs="Times New Roman"/>
+                <w:b w:val="0"/>
+                <w:color w:val="000000" w:themeColor="text1"/>
+                <w:sz w:val="26"/>
+                <w:szCs w:val="26"/>
+              </w:rPr>
+              <w:t xml:space="preserve">funcionales </w:t>
             </w:r>
             <w:r>
               <w:rPr>
@@ -21659,17 +21667,37 @@
                 <w:sz w:val="26"/>
                 <w:szCs w:val="26"/>
               </w:rPr>
-              <w:t xml:space="preserve">Este caso de uso hace referencia a los requerimientos funcionales </w:t>
-            </w:r>
-            <w:r>
-              <w:rPr>
-                <w:rFonts w:ascii="Times New Roman" w:hAnsi="Times New Roman" w:cs="Times New Roman"/>
-                <w:b w:val="0"/>
-                <w:color w:val="000000" w:themeColor="text1"/>
-                <w:sz w:val="26"/>
-                <w:szCs w:val="26"/>
-              </w:rPr>
-              <w:t xml:space="preserve"> RF013</w:t>
+              <w:t xml:space="preserve">Este caso de uso hace referencia a los requerimientos </w:t>
+            </w:r>
+            <w:r>
+              <w:rPr>
+                <w:rFonts w:ascii="Times New Roman" w:hAnsi="Times New Roman" w:cs="Times New Roman"/>
+                <w:b w:val="0"/>
+                <w:color w:val="000000" w:themeColor="text1"/>
+                <w:sz w:val="26"/>
+                <w:szCs w:val="26"/>
+              </w:rPr>
+              <w:t xml:space="preserve">funcionales </w:t>
+            </w:r>
+            <w:r>
+              <w:rPr>
+                <w:rFonts w:ascii="Times New Roman" w:hAnsi="Times New Roman" w:cs="Times New Roman"/>
+                <w:b w:val="0"/>
+                <w:color w:val="000000" w:themeColor="text1"/>
+                <w:sz w:val="26"/>
+                <w:szCs w:val="26"/>
+              </w:rPr>
+              <w:t xml:space="preserve"> </w:t>
+            </w:r>
+            <w:r>
+              <w:rPr>
+                <w:rFonts w:ascii="Times New Roman" w:hAnsi="Times New Roman" w:cs="Times New Roman"/>
+                <w:b w:val="0"/>
+                <w:color w:val="000000" w:themeColor="text1"/>
+                <w:sz w:val="26"/>
+                <w:szCs w:val="26"/>
+              </w:rPr>
+              <w:t>RF012</w:t>
             </w:r>
             <w:r>
               <w:rPr>
@@ -22037,7 +22065,7 @@
                 <w:szCs w:val="26"/>
                 <w:lang w:val="en-US"/>
               </w:rPr>
-              <w:t>N/A</w:t>
+              <w:t>RF014</w:t>
             </w:r>
           </w:p>
         </w:tc>
@@ -23068,7 +23096,7 @@
             <w:pPr>
               <w:rPr>
                 <w:rFonts w:ascii="Times New Roman" w:hAnsi="Times New Roman" w:cs="Times New Roman"/>
-                <w:color w:val="000000" w:themeColor="text1"/>
+                <w:color w:val="FF0000"/>
                 <w:sz w:val="26"/>
                 <w:szCs w:val="26"/>
               </w:rPr>
@@ -23090,7 +23118,27 @@
                 <w:sz w:val="26"/>
                 <w:szCs w:val="26"/>
               </w:rPr>
-              <w:t>Este caso de uso hace referencia a los requerimientos funcionales  RF013.</w:t>
+              <w:t xml:space="preserve">Este caso de uso hace referencia a los requerimientos </w:t>
+            </w:r>
+            <w:r>
+              <w:rPr>
+                <w:rFonts w:ascii="Times New Roman" w:hAnsi="Times New Roman" w:cs="Times New Roman"/>
+                <w:b w:val="0"/>
+                <w:color w:val="000000" w:themeColor="text1"/>
+                <w:sz w:val="26"/>
+                <w:szCs w:val="26"/>
+              </w:rPr>
+              <w:t>funcionales  RF014</w:t>
+            </w:r>
+            <w:r>
+              <w:rPr>
+                <w:rFonts w:ascii="Times New Roman" w:hAnsi="Times New Roman" w:cs="Times New Roman"/>
+                <w:b w:val="0"/>
+                <w:color w:val="000000" w:themeColor="text1"/>
+                <w:sz w:val="26"/>
+                <w:szCs w:val="26"/>
+              </w:rPr>
+              <w:t>.</w:t>
             </w:r>
           </w:p>
           <w:p>
@@ -23255,6 +23303,1373 @@
         </w:rPr>
       </w:pPr>
     </w:p>
+    <w:tbl>
+      <w:tblPr>
+        <w:tblStyle w:val="Tabladecuadrcula6concolores-nfasis1"/>
+        <w:tblW w:w="0" w:type="auto"/>
+        <w:tblLook w:val="04A0" w:firstRow="1" w:lastRow="0" w:firstColumn="1" w:lastColumn="0" w:noHBand="0" w:noVBand="1"/>
+      </w:tblPr>
+      <w:tblGrid>
+        <w:gridCol w:w="1638"/>
+        <w:gridCol w:w="1041"/>
+        <w:gridCol w:w="930"/>
+        <w:gridCol w:w="2147"/>
+        <w:gridCol w:w="1918"/>
+        <w:gridCol w:w="196"/>
+        <w:gridCol w:w="1706"/>
+      </w:tblGrid>
+      <w:tr>
+        <w:trPr>
+          <w:cnfStyle w:val="100000000000" w:firstRow="1" w:lastRow="0" w:firstColumn="0" w:lastColumn="0" w:oddVBand="0" w:evenVBand="0" w:oddHBand="0" w:evenHBand="0" w:firstRowFirstColumn="0" w:firstRowLastColumn="0" w:lastRowFirstColumn="0" w:lastRowLastColumn="0"/>
+          <w:trHeight w:val="449"/>
+        </w:trPr>
+        <w:tc>
+          <w:tcPr>
+            <w:cnfStyle w:val="001000000000" w:firstRow="0" w:lastRow="0" w:firstColumn="1" w:lastColumn="0" w:oddVBand="0" w:evenVBand="0" w:oddHBand="0" w:evenHBand="0" w:firstRowFirstColumn="0" w:firstRowLastColumn="0" w:lastRowFirstColumn="0" w:lastRowLastColumn="0"/>
+            <w:tcW w:w="1638" w:type="dxa"/>
+            <w:hideMark/>
+          </w:tcPr>
+          <w:p>
+            <w:pPr>
+              <w:rPr>
+                <w:rFonts w:ascii="Times New Roman" w:hAnsi="Times New Roman" w:cs="Times New Roman"/>
+                <w:color w:val="000000" w:themeColor="text1"/>
+                <w:sz w:val="26"/>
+                <w:szCs w:val="26"/>
+                <w:lang w:val="en-US"/>
+              </w:rPr>
+            </w:pPr>
+            <w:r>
+              <w:rPr>
+                <w:rFonts w:ascii="Times New Roman" w:hAnsi="Times New Roman" w:cs="Times New Roman"/>
+                <w:color w:val="FF0000"/>
+                <w:sz w:val="26"/>
+                <w:szCs w:val="26"/>
+                <w:lang w:val="en-US"/>
+              </w:rPr>
+              <w:t xml:space="preserve">Cod: </w:t>
+            </w:r>
+            <w:r>
+              <w:rPr>
+                <w:rFonts w:ascii="Times New Roman" w:hAnsi="Times New Roman" w:cs="Times New Roman"/>
+                <w:b w:val="0"/>
+                <w:color w:val="000000" w:themeColor="text1"/>
+                <w:sz w:val="26"/>
+                <w:szCs w:val="26"/>
+                <w:lang w:val="en-US"/>
+              </w:rPr>
+              <w:t>CU012</w:t>
+            </w:r>
+          </w:p>
+        </w:tc>
+        <w:tc>
+          <w:tcPr>
+            <w:tcW w:w="4118" w:type="dxa"/>
+            <w:gridSpan w:val="3"/>
+            <w:hideMark/>
+          </w:tcPr>
+          <w:p>
+            <w:pPr>
+              <w:ind w:left="87"/>
+              <w:cnfStyle w:val="100000000000" w:firstRow="1" w:lastRow="0" w:firstColumn="0" w:lastColumn="0" w:oddVBand="0" w:evenVBand="0" w:oddHBand="0" w:evenHBand="0" w:firstRowFirstColumn="0" w:firstRowLastColumn="0" w:lastRowFirstColumn="0" w:lastRowLastColumn="0"/>
+              <w:rPr>
+                <w:rFonts w:ascii="Times New Roman" w:hAnsi="Times New Roman" w:cs="Times New Roman"/>
+                <w:bCs w:val="0"/>
+                <w:color w:val="000000" w:themeColor="text1"/>
+                <w:sz w:val="26"/>
+                <w:szCs w:val="26"/>
+                <w:lang w:val="en-US"/>
+              </w:rPr>
+            </w:pPr>
+            <w:r>
+              <w:rPr>
+                <w:rFonts w:ascii="Times New Roman" w:hAnsi="Times New Roman" w:cs="Times New Roman"/>
+                <w:color w:val="FF0000"/>
+                <w:sz w:val="26"/>
+                <w:szCs w:val="26"/>
+              </w:rPr>
+              <w:t>Nombre</w:t>
+            </w:r>
+            <w:r>
+              <w:rPr>
+                <w:rFonts w:ascii="Times New Roman" w:hAnsi="Times New Roman" w:cs="Times New Roman"/>
+                <w:color w:val="FF0000"/>
+                <w:sz w:val="26"/>
+                <w:szCs w:val="26"/>
+                <w:lang w:val="en-US"/>
+              </w:rPr>
+              <w:t xml:space="preserve">: </w:t>
+            </w:r>
+            <w:r>
+              <w:rPr>
+                <w:rFonts w:ascii="Times New Roman" w:hAnsi="Times New Roman" w:cs="Times New Roman"/>
+                <w:b w:val="0"/>
+                <w:color w:val="000000" w:themeColor="text1"/>
+                <w:sz w:val="26"/>
+                <w:szCs w:val="26"/>
+              </w:rPr>
+              <w:t>Generar reportes.</w:t>
+            </w:r>
+          </w:p>
+        </w:tc>
+        <w:tc>
+          <w:tcPr>
+            <w:tcW w:w="2114" w:type="dxa"/>
+            <w:gridSpan w:val="2"/>
+          </w:tcPr>
+          <w:p>
+            <w:pPr>
+              <w:ind w:left="87"/>
+              <w:cnfStyle w:val="100000000000" w:firstRow="1" w:lastRow="0" w:firstColumn="0" w:lastColumn="0" w:oddVBand="0" w:evenVBand="0" w:oddHBand="0" w:evenHBand="0" w:firstRowFirstColumn="0" w:firstRowLastColumn="0" w:lastRowFirstColumn="0" w:lastRowLastColumn="0"/>
+              <w:rPr>
+                <w:rFonts w:ascii="Times New Roman" w:hAnsi="Times New Roman" w:cs="Times New Roman"/>
+                <w:color w:val="000000" w:themeColor="text1"/>
+                <w:sz w:val="26"/>
+                <w:szCs w:val="26"/>
+                <w:lang w:val="en-US"/>
+              </w:rPr>
+            </w:pPr>
+            <w:r>
+              <w:rPr>
+                <w:rFonts w:ascii="Times New Roman" w:hAnsi="Times New Roman" w:cs="Times New Roman"/>
+                <w:color w:val="FF0000"/>
+                <w:sz w:val="26"/>
+                <w:szCs w:val="26"/>
+              </w:rPr>
+              <w:t>Versión</w:t>
+            </w:r>
+            <w:r>
+              <w:rPr>
+                <w:rFonts w:ascii="Times New Roman" w:hAnsi="Times New Roman" w:cs="Times New Roman"/>
+                <w:color w:val="FF0000"/>
+                <w:sz w:val="26"/>
+                <w:szCs w:val="26"/>
+                <w:lang w:val="en-US"/>
+              </w:rPr>
+              <w:t>:</w:t>
+            </w:r>
+            <w:r>
+              <w:rPr>
+                <w:rFonts w:ascii="Times New Roman" w:hAnsi="Times New Roman" w:cs="Times New Roman"/>
+                <w:b w:val="0"/>
+                <w:color w:val="FF0000"/>
+                <w:sz w:val="26"/>
+                <w:szCs w:val="26"/>
+                <w:lang w:val="en-US"/>
+              </w:rPr>
+              <w:t xml:space="preserve"> </w:t>
+            </w:r>
+            <w:r>
+              <w:rPr>
+                <w:rFonts w:ascii="Times New Roman" w:hAnsi="Times New Roman" w:cs="Times New Roman"/>
+                <w:b w:val="0"/>
+                <w:color w:val="000000" w:themeColor="text1"/>
+                <w:sz w:val="26"/>
+                <w:szCs w:val="26"/>
+                <w:lang w:val="en-US"/>
+              </w:rPr>
+              <w:t>1</w:t>
+            </w:r>
+          </w:p>
+        </w:tc>
+        <w:tc>
+          <w:tcPr>
+            <w:tcW w:w="1706" w:type="dxa"/>
+          </w:tcPr>
+          <w:p>
+            <w:pPr>
+              <w:cnfStyle w:val="100000000000" w:firstRow="1" w:lastRow="0" w:firstColumn="0" w:lastColumn="0" w:oddVBand="0" w:evenVBand="0" w:oddHBand="0" w:evenHBand="0" w:firstRowFirstColumn="0" w:firstRowLastColumn="0" w:lastRowFirstColumn="0" w:lastRowLastColumn="0"/>
+              <w:rPr>
+                <w:rFonts w:ascii="Times New Roman" w:hAnsi="Times New Roman" w:cs="Times New Roman"/>
+                <w:b w:val="0"/>
+                <w:bCs w:val="0"/>
+                <w:color w:val="000000" w:themeColor="text1"/>
+                <w:sz w:val="26"/>
+                <w:szCs w:val="26"/>
+                <w:lang w:val="en-US"/>
+              </w:rPr>
+            </w:pPr>
+            <w:r>
+              <w:rPr>
+                <w:rFonts w:ascii="Times New Roman" w:hAnsi="Times New Roman" w:cs="Times New Roman"/>
+                <w:bCs w:val="0"/>
+                <w:color w:val="FF0000"/>
+                <w:sz w:val="26"/>
+                <w:szCs w:val="26"/>
+                <w:lang w:val="en-US"/>
+              </w:rPr>
+              <w:t xml:space="preserve">RF: </w:t>
+            </w:r>
+            <w:r>
+              <w:rPr>
+                <w:rFonts w:ascii="Times New Roman" w:hAnsi="Times New Roman" w:cs="Times New Roman"/>
+                <w:b w:val="0"/>
+                <w:bCs w:val="0"/>
+                <w:color w:val="000000" w:themeColor="text1"/>
+                <w:sz w:val="26"/>
+                <w:szCs w:val="26"/>
+                <w:lang w:val="en-US"/>
+              </w:rPr>
+              <w:t>RF013</w:t>
+            </w:r>
+          </w:p>
+        </w:tc>
+      </w:tr>
+      <w:tr>
+        <w:trPr>
+          <w:cnfStyle w:val="000000100000" w:firstRow="0" w:lastRow="0" w:firstColumn="0" w:lastColumn="0" w:oddVBand="0" w:evenVBand="0" w:oddHBand="1" w:evenHBand="0" w:firstRowFirstColumn="0" w:firstRowLastColumn="0" w:lastRowFirstColumn="0" w:lastRowLastColumn="0"/>
+          <w:trHeight w:val="447"/>
+        </w:trPr>
+        <w:tc>
+          <w:tcPr>
+            <w:cnfStyle w:val="001000000000" w:firstRow="0" w:lastRow="0" w:firstColumn="1" w:lastColumn="0" w:oddVBand="0" w:evenVBand="0" w:oddHBand="0" w:evenHBand="0" w:firstRowFirstColumn="0" w:firstRowLastColumn="0" w:lastRowFirstColumn="0" w:lastRowLastColumn="0"/>
+            <w:tcW w:w="9576" w:type="dxa"/>
+            <w:gridSpan w:val="7"/>
+          </w:tcPr>
+          <w:p>
+            <w:pPr>
+              <w:rPr>
+                <w:rFonts w:ascii="Times New Roman" w:hAnsi="Times New Roman" w:cs="Times New Roman"/>
+                <w:b w:val="0"/>
+                <w:color w:val="000000" w:themeColor="text1"/>
+                <w:sz w:val="26"/>
+                <w:szCs w:val="26"/>
+              </w:rPr>
+            </w:pPr>
+            <w:r>
+              <w:rPr>
+                <w:rFonts w:ascii="Times New Roman" w:hAnsi="Times New Roman" w:cs="Times New Roman"/>
+                <w:color w:val="FF0000"/>
+                <w:sz w:val="26"/>
+                <w:szCs w:val="26"/>
+              </w:rPr>
+              <w:t>Descripción</w:t>
+            </w:r>
+            <w:r>
+              <w:rPr>
+                <w:rFonts w:ascii="Times New Roman" w:hAnsi="Times New Roman" w:cs="Times New Roman"/>
+                <w:b w:val="0"/>
+                <w:color w:val="FF0000"/>
+                <w:sz w:val="26"/>
+                <w:szCs w:val="26"/>
+              </w:rPr>
+              <w:t xml:space="preserve">: </w:t>
+            </w:r>
+            <w:r>
+              <w:rPr>
+                <w:rFonts w:cstheme="minorHAnsi"/>
+                <w:b w:val="0"/>
+                <w:color w:val="000000" w:themeColor="text1"/>
+                <w:sz w:val="26"/>
+                <w:szCs w:val="26"/>
+              </w:rPr>
+              <w:t>El</w:t>
+            </w:r>
+            <w:r>
+              <w:rPr>
+                <w:rFonts w:cstheme="minorHAnsi"/>
+                <w:b w:val="0"/>
+                <w:color w:val="000000" w:themeColor="text1"/>
+                <w:sz w:val="26"/>
+                <w:szCs w:val="26"/>
+              </w:rPr>
+              <w:t xml:space="preserve"> usuario genera un reporte</w:t>
+            </w:r>
+            <w:r>
+              <w:rPr>
+                <w:rFonts w:cstheme="minorHAnsi"/>
+                <w:b w:val="0"/>
+                <w:color w:val="000000" w:themeColor="text1"/>
+                <w:sz w:val="26"/>
+                <w:szCs w:val="26"/>
+              </w:rPr>
+              <w:t>.</w:t>
+            </w:r>
+          </w:p>
+        </w:tc>
+      </w:tr>
+      <w:tr>
+        <w:trPr>
+          <w:trHeight w:val="350"/>
+        </w:trPr>
+        <w:tc>
+          <w:tcPr>
+            <w:cnfStyle w:val="001000000000" w:firstRow="0" w:lastRow="0" w:firstColumn="1" w:lastColumn="0" w:oddVBand="0" w:evenVBand="0" w:oddHBand="0" w:evenHBand="0" w:firstRowFirstColumn="0" w:firstRowLastColumn="0" w:lastRowFirstColumn="0" w:lastRowLastColumn="0"/>
+            <w:tcW w:w="9576" w:type="dxa"/>
+            <w:gridSpan w:val="7"/>
+            <w:hideMark/>
+          </w:tcPr>
+          <w:p>
+            <w:pPr>
+              <w:rPr>
+                <w:rFonts w:ascii="Times New Roman" w:hAnsi="Times New Roman" w:cs="Times New Roman"/>
+                <w:color w:val="000000" w:themeColor="text1"/>
+                <w:sz w:val="26"/>
+                <w:szCs w:val="26"/>
+              </w:rPr>
+            </w:pPr>
+            <w:r>
+              <w:rPr>
+                <w:rFonts w:ascii="Times New Roman" w:hAnsi="Times New Roman" w:cs="Times New Roman"/>
+                <w:color w:val="FF0000"/>
+                <w:sz w:val="26"/>
+                <w:szCs w:val="26"/>
+              </w:rPr>
+              <w:t xml:space="preserve">Precondición: </w:t>
+            </w:r>
+            <w:r>
+              <w:rPr>
+                <w:rFonts w:ascii="Times New Roman" w:hAnsi="Times New Roman" w:cs="Times New Roman"/>
+                <w:b w:val="0"/>
+                <w:color w:val="000000" w:themeColor="text1"/>
+                <w:sz w:val="26"/>
+                <w:szCs w:val="26"/>
+              </w:rPr>
+              <w:t>Haber iniciado sesión.</w:t>
+            </w:r>
+          </w:p>
+        </w:tc>
+      </w:tr>
+      <w:tr>
+        <w:trPr>
+          <w:cnfStyle w:val="000000100000" w:firstRow="0" w:lastRow="0" w:firstColumn="0" w:lastColumn="0" w:oddVBand="0" w:evenVBand="0" w:oddHBand="1" w:evenHBand="0" w:firstRowFirstColumn="0" w:firstRowLastColumn="0" w:lastRowFirstColumn="0" w:lastRowLastColumn="0"/>
+          <w:trHeight w:val="350"/>
+        </w:trPr>
+        <w:tc>
+          <w:tcPr>
+            <w:cnfStyle w:val="001000000000" w:firstRow="0" w:lastRow="0" w:firstColumn="1" w:lastColumn="0" w:oddVBand="0" w:evenVBand="0" w:oddHBand="0" w:evenHBand="0" w:firstRowFirstColumn="0" w:firstRowLastColumn="0" w:lastRowFirstColumn="0" w:lastRowLastColumn="0"/>
+            <w:tcW w:w="9576" w:type="dxa"/>
+            <w:gridSpan w:val="7"/>
+            <w:hideMark/>
+          </w:tcPr>
+          <w:p>
+            <w:pPr>
+              <w:rPr>
+                <w:rFonts w:ascii="Times New Roman" w:hAnsi="Times New Roman" w:cs="Times New Roman"/>
+                <w:color w:val="000000" w:themeColor="text1"/>
+                <w:sz w:val="26"/>
+                <w:szCs w:val="26"/>
+              </w:rPr>
+            </w:pPr>
+            <w:r>
+              <w:rPr>
+                <w:rFonts w:ascii="Times New Roman" w:hAnsi="Times New Roman" w:cs="Times New Roman"/>
+                <w:color w:val="FF0000"/>
+                <w:sz w:val="26"/>
+                <w:szCs w:val="26"/>
+              </w:rPr>
+              <w:t>Post-condición:</w:t>
+            </w:r>
+            <w:r>
+              <w:rPr>
+                <w:rFonts w:ascii="Times New Roman" w:hAnsi="Times New Roman" w:cs="Times New Roman"/>
+                <w:b w:val="0"/>
+                <w:color w:val="FF0000"/>
+                <w:sz w:val="26"/>
+                <w:szCs w:val="26"/>
+              </w:rPr>
+              <w:t xml:space="preserve"> </w:t>
+            </w:r>
+            <w:r>
+              <w:rPr>
+                <w:rFonts w:ascii="Times New Roman" w:hAnsi="Times New Roman" w:cs="Times New Roman"/>
+                <w:b w:val="0"/>
+                <w:color w:val="000000" w:themeColor="text1"/>
+                <w:sz w:val="26"/>
+                <w:szCs w:val="26"/>
+              </w:rPr>
+              <w:t>Una sesión cerrada.</w:t>
+            </w:r>
+          </w:p>
+        </w:tc>
+      </w:tr>
+      <w:tr>
+        <w:trPr>
+          <w:trHeight w:val="323"/>
+        </w:trPr>
+        <w:tc>
+          <w:tcPr>
+            <w:cnfStyle w:val="001000000000" w:firstRow="0" w:lastRow="0" w:firstColumn="1" w:lastColumn="0" w:oddVBand="0" w:evenVBand="0" w:oddHBand="0" w:evenHBand="0" w:firstRowFirstColumn="0" w:firstRowLastColumn="0" w:lastRowFirstColumn="0" w:lastRowLastColumn="0"/>
+            <w:tcW w:w="9576" w:type="dxa"/>
+            <w:gridSpan w:val="7"/>
+            <w:hideMark/>
+          </w:tcPr>
+          <w:p>
+            <w:pPr>
+              <w:rPr>
+                <w:rFonts w:ascii="Times New Roman" w:hAnsi="Times New Roman" w:cs="Times New Roman"/>
+                <w:color w:val="000000" w:themeColor="text1"/>
+                <w:sz w:val="26"/>
+                <w:szCs w:val="26"/>
+                <w:lang w:val="en-US"/>
+              </w:rPr>
+            </w:pPr>
+            <w:r>
+              <w:rPr>
+                <w:rFonts w:ascii="Times New Roman" w:hAnsi="Times New Roman" w:cs="Times New Roman"/>
+                <w:color w:val="FF0000"/>
+                <w:sz w:val="26"/>
+                <w:szCs w:val="26"/>
+                <w:lang w:val="en-US"/>
+              </w:rPr>
+              <w:t xml:space="preserve">Actores: </w:t>
+            </w:r>
+            <w:r>
+              <w:rPr>
+                <w:rFonts w:ascii="Times New Roman" w:hAnsi="Times New Roman" w:cs="Times New Roman"/>
+                <w:b w:val="0"/>
+                <w:color w:val="000000" w:themeColor="text1"/>
+                <w:sz w:val="26"/>
+                <w:szCs w:val="26"/>
+              </w:rPr>
+              <w:t>Todos los Usuarios.</w:t>
+            </w:r>
+          </w:p>
+        </w:tc>
+      </w:tr>
+      <w:tr>
+        <w:trPr>
+          <w:cnfStyle w:val="000000100000" w:firstRow="0" w:lastRow="0" w:firstColumn="0" w:lastColumn="0" w:oddVBand="0" w:evenVBand="0" w:oddHBand="1" w:evenHBand="0" w:firstRowFirstColumn="0" w:firstRowLastColumn="0" w:lastRowFirstColumn="0" w:lastRowLastColumn="0"/>
+          <w:trHeight w:val="345"/>
+        </w:trPr>
+        <w:tc>
+          <w:tcPr>
+            <w:cnfStyle w:val="001000000000" w:firstRow="0" w:lastRow="0" w:firstColumn="1" w:lastColumn="0" w:oddVBand="0" w:evenVBand="0" w:oddHBand="0" w:evenHBand="0" w:firstRowFirstColumn="0" w:firstRowLastColumn="0" w:lastRowFirstColumn="0" w:lastRowLastColumn="0"/>
+            <w:tcW w:w="2679" w:type="dxa"/>
+            <w:gridSpan w:val="2"/>
+            <w:vMerge w:val="restart"/>
+            <w:hideMark/>
+          </w:tcPr>
+          <w:p>
+            <w:pPr>
+              <w:rPr>
+                <w:rFonts w:ascii="Times New Roman" w:hAnsi="Times New Roman" w:cs="Times New Roman"/>
+                <w:color w:val="000000" w:themeColor="text1"/>
+                <w:sz w:val="26"/>
+                <w:szCs w:val="26"/>
+                <w:lang w:val="en-US"/>
+              </w:rPr>
+            </w:pPr>
+            <w:r>
+              <w:rPr>
+                <w:rFonts w:ascii="Times New Roman" w:hAnsi="Times New Roman" w:cs="Times New Roman"/>
+                <w:color w:val="FF0000"/>
+                <w:sz w:val="26"/>
+                <w:szCs w:val="26"/>
+                <w:lang w:val="en-US"/>
+              </w:rPr>
+              <w:t>Flujo principal:</w:t>
+            </w:r>
+          </w:p>
+          <w:p>
+            <w:pPr>
+              <w:rPr>
+                <w:rFonts w:ascii="Times New Roman" w:hAnsi="Times New Roman" w:cs="Times New Roman"/>
+                <w:color w:val="000000" w:themeColor="text1"/>
+                <w:sz w:val="26"/>
+                <w:szCs w:val="26"/>
+                <w:lang w:val="en-US"/>
+              </w:rPr>
+            </w:pPr>
+          </w:p>
+        </w:tc>
+        <w:tc>
+          <w:tcPr>
+            <w:tcW w:w="930" w:type="dxa"/>
+          </w:tcPr>
+          <w:p>
+            <w:pPr>
+              <w:cnfStyle w:val="000000100000" w:firstRow="0" w:lastRow="0" w:firstColumn="0" w:lastColumn="0" w:oddVBand="0" w:evenVBand="0" w:oddHBand="1" w:evenHBand="0" w:firstRowFirstColumn="0" w:firstRowLastColumn="0" w:lastRowFirstColumn="0" w:lastRowLastColumn="0"/>
+              <w:rPr>
+                <w:rFonts w:ascii="Times New Roman" w:hAnsi="Times New Roman" w:cs="Times New Roman"/>
+                <w:b/>
+                <w:bCs/>
+                <w:color w:val="000000" w:themeColor="text1"/>
+                <w:sz w:val="26"/>
+                <w:szCs w:val="26"/>
+                <w:lang w:val="en-US"/>
+              </w:rPr>
+            </w:pPr>
+            <w:r>
+              <w:rPr>
+                <w:rFonts w:ascii="Times New Roman" w:hAnsi="Times New Roman" w:cs="Times New Roman"/>
+                <w:b/>
+                <w:bCs/>
+                <w:color w:val="FF0000"/>
+                <w:sz w:val="26"/>
+                <w:szCs w:val="26"/>
+                <w:lang w:val="en-US"/>
+              </w:rPr>
+              <w:t>Paso</w:t>
+            </w:r>
+          </w:p>
+        </w:tc>
+        <w:tc>
+          <w:tcPr>
+            <w:tcW w:w="5967" w:type="dxa"/>
+            <w:gridSpan w:val="4"/>
+          </w:tcPr>
+          <w:p>
+            <w:pPr>
+              <w:cnfStyle w:val="000000100000" w:firstRow="0" w:lastRow="0" w:firstColumn="0" w:lastColumn="0" w:oddVBand="0" w:evenVBand="0" w:oddHBand="1" w:evenHBand="0" w:firstRowFirstColumn="0" w:firstRowLastColumn="0" w:lastRowFirstColumn="0" w:lastRowLastColumn="0"/>
+              <w:rPr>
+                <w:rFonts w:ascii="Times New Roman" w:hAnsi="Times New Roman" w:cs="Times New Roman"/>
+                <w:b/>
+                <w:bCs/>
+                <w:color w:val="000000" w:themeColor="text1"/>
+                <w:sz w:val="26"/>
+                <w:szCs w:val="26"/>
+              </w:rPr>
+            </w:pPr>
+            <w:r>
+              <w:rPr>
+                <w:rFonts w:ascii="Times New Roman" w:hAnsi="Times New Roman" w:cs="Times New Roman"/>
+                <w:b/>
+                <w:bCs/>
+                <w:color w:val="FF0000"/>
+                <w:sz w:val="26"/>
+                <w:szCs w:val="26"/>
+                <w:lang w:val="en-US"/>
+              </w:rPr>
+              <w:t>Acc</w:t>
+            </w:r>
+            <w:r>
+              <w:rPr>
+                <w:rFonts w:ascii="Times New Roman" w:hAnsi="Times New Roman" w:cs="Times New Roman"/>
+                <w:b/>
+                <w:bCs/>
+                <w:color w:val="FF0000"/>
+                <w:sz w:val="26"/>
+                <w:szCs w:val="26"/>
+              </w:rPr>
+              <w:t xml:space="preserve">íon </w:t>
+            </w:r>
+          </w:p>
+        </w:tc>
+      </w:tr>
+      <w:tr>
+        <w:trPr>
+          <w:trHeight w:val="316"/>
+        </w:trPr>
+        <w:tc>
+          <w:tcPr>
+            <w:cnfStyle w:val="001000000000" w:firstRow="0" w:lastRow="0" w:firstColumn="1" w:lastColumn="0" w:oddVBand="0" w:evenVBand="0" w:oddHBand="0" w:evenHBand="0" w:firstRowFirstColumn="0" w:firstRowLastColumn="0" w:lastRowFirstColumn="0" w:lastRowLastColumn="0"/>
+            <w:tcW w:w="2679" w:type="dxa"/>
+            <w:gridSpan w:val="2"/>
+            <w:vMerge/>
+          </w:tcPr>
+          <w:p>
+            <w:pPr>
+              <w:rPr>
+                <w:rFonts w:ascii="Times New Roman" w:hAnsi="Times New Roman" w:cs="Times New Roman"/>
+                <w:color w:val="000000" w:themeColor="text1"/>
+                <w:sz w:val="26"/>
+                <w:szCs w:val="26"/>
+                <w:lang w:val="en-US"/>
+              </w:rPr>
+            </w:pPr>
+          </w:p>
+        </w:tc>
+        <w:tc>
+          <w:tcPr>
+            <w:tcW w:w="930" w:type="dxa"/>
+          </w:tcPr>
+          <w:p>
+            <w:pPr>
+              <w:cnfStyle w:val="000000000000" w:firstRow="0" w:lastRow="0" w:firstColumn="0" w:lastColumn="0" w:oddVBand="0" w:evenVBand="0" w:oddHBand="0" w:evenHBand="0" w:firstRowFirstColumn="0" w:firstRowLastColumn="0" w:lastRowFirstColumn="0" w:lastRowLastColumn="0"/>
+              <w:rPr>
+                <w:rFonts w:ascii="Times New Roman" w:hAnsi="Times New Roman" w:cs="Times New Roman"/>
+                <w:color w:val="000000" w:themeColor="text1"/>
+                <w:sz w:val="26"/>
+                <w:szCs w:val="26"/>
+                <w:lang w:val="en-US"/>
+              </w:rPr>
+            </w:pPr>
+            <w:r>
+              <w:rPr>
+                <w:rFonts w:ascii="Times New Roman" w:hAnsi="Times New Roman" w:cs="Times New Roman"/>
+                <w:color w:val="000000" w:themeColor="text1"/>
+                <w:sz w:val="26"/>
+                <w:szCs w:val="26"/>
+                <w:lang w:val="en-US"/>
+              </w:rPr>
+              <w:t>1</w:t>
+            </w:r>
+          </w:p>
+        </w:tc>
+        <w:tc>
+          <w:tcPr>
+            <w:tcW w:w="5967" w:type="dxa"/>
+            <w:gridSpan w:val="4"/>
+          </w:tcPr>
+          <w:p>
+            <w:pPr>
+              <w:cnfStyle w:val="000000000000" w:firstRow="0" w:lastRow="0" w:firstColumn="0" w:lastColumn="0" w:oddVBand="0" w:evenVBand="0" w:oddHBand="0" w:evenHBand="0" w:firstRowFirstColumn="0" w:firstRowLastColumn="0" w:lastRowFirstColumn="0" w:lastRowLastColumn="0"/>
+              <w:rPr>
+                <w:rFonts w:ascii="Times New Roman" w:hAnsi="Times New Roman" w:cs="Times New Roman"/>
+                <w:bCs/>
+                <w:color w:val="000000" w:themeColor="text1"/>
+                <w:sz w:val="26"/>
+                <w:szCs w:val="26"/>
+              </w:rPr>
+            </w:pPr>
+            <w:r>
+              <w:rPr>
+                <w:rFonts w:ascii="Times New Roman" w:hAnsi="Times New Roman" w:cs="Times New Roman"/>
+                <w:bCs/>
+                <w:color w:val="000000" w:themeColor="text1"/>
+                <w:sz w:val="26"/>
+                <w:szCs w:val="26"/>
+              </w:rPr>
+              <w:t xml:space="preserve">El caso de uso inicia </w:t>
+            </w:r>
+            <w:r>
+              <w:rPr>
+                <w:rFonts w:ascii="Times New Roman" w:hAnsi="Times New Roman" w:cs="Times New Roman"/>
+                <w:bCs/>
+                <w:color w:val="000000" w:themeColor="text1"/>
+                <w:sz w:val="26"/>
+                <w:szCs w:val="26"/>
+              </w:rPr>
+              <w:t>cuando se da click en la pestaña de reportes en la barra de herramientas.</w:t>
+            </w:r>
+          </w:p>
+        </w:tc>
+      </w:tr>
+      <w:tr>
+        <w:trPr>
+          <w:cnfStyle w:val="000000100000" w:firstRow="0" w:lastRow="0" w:firstColumn="0" w:lastColumn="0" w:oddVBand="0" w:evenVBand="0" w:oddHBand="1" w:evenHBand="0" w:firstRowFirstColumn="0" w:firstRowLastColumn="0" w:lastRowFirstColumn="0" w:lastRowLastColumn="0"/>
+          <w:trHeight w:val="314"/>
+        </w:trPr>
+        <w:tc>
+          <w:tcPr>
+            <w:cnfStyle w:val="001000000000" w:firstRow="0" w:lastRow="0" w:firstColumn="1" w:lastColumn="0" w:oddVBand="0" w:evenVBand="0" w:oddHBand="0" w:evenHBand="0" w:firstRowFirstColumn="0" w:firstRowLastColumn="0" w:lastRowFirstColumn="0" w:lastRowLastColumn="0"/>
+            <w:tcW w:w="2679" w:type="dxa"/>
+            <w:gridSpan w:val="2"/>
+            <w:vMerge/>
+          </w:tcPr>
+          <w:p>
+            <w:pPr>
+              <w:rPr>
+                <w:rFonts w:ascii="Times New Roman" w:hAnsi="Times New Roman" w:cs="Times New Roman"/>
+                <w:color w:val="000000" w:themeColor="text1"/>
+                <w:sz w:val="26"/>
+                <w:szCs w:val="26"/>
+              </w:rPr>
+            </w:pPr>
+          </w:p>
+        </w:tc>
+        <w:tc>
+          <w:tcPr>
+            <w:tcW w:w="930" w:type="dxa"/>
+          </w:tcPr>
+          <w:p>
+            <w:pPr>
+              <w:cnfStyle w:val="000000100000" w:firstRow="0" w:lastRow="0" w:firstColumn="0" w:lastColumn="0" w:oddVBand="0" w:evenVBand="0" w:oddHBand="1" w:evenHBand="0" w:firstRowFirstColumn="0" w:firstRowLastColumn="0" w:lastRowFirstColumn="0" w:lastRowLastColumn="0"/>
+              <w:rPr>
+                <w:rFonts w:ascii="Times New Roman" w:hAnsi="Times New Roman" w:cs="Times New Roman"/>
+                <w:color w:val="000000" w:themeColor="text1"/>
+                <w:sz w:val="26"/>
+                <w:szCs w:val="26"/>
+              </w:rPr>
+            </w:pPr>
+            <w:r>
+              <w:rPr>
+                <w:rFonts w:ascii="Times New Roman" w:hAnsi="Times New Roman" w:cs="Times New Roman"/>
+                <w:color w:val="000000" w:themeColor="text1"/>
+                <w:sz w:val="26"/>
+                <w:szCs w:val="26"/>
+              </w:rPr>
+              <w:t>2</w:t>
+            </w:r>
+          </w:p>
+        </w:tc>
+        <w:tc>
+          <w:tcPr>
+            <w:tcW w:w="5967" w:type="dxa"/>
+            <w:gridSpan w:val="4"/>
+          </w:tcPr>
+          <w:p>
+            <w:pPr>
+              <w:cnfStyle w:val="000000100000" w:firstRow="0" w:lastRow="0" w:firstColumn="0" w:lastColumn="0" w:oddVBand="0" w:evenVBand="0" w:oddHBand="1" w:evenHBand="0" w:firstRowFirstColumn="0" w:firstRowLastColumn="0" w:lastRowFirstColumn="0" w:lastRowLastColumn="0"/>
+              <w:rPr>
+                <w:rFonts w:ascii="Times New Roman" w:hAnsi="Times New Roman" w:cs="Times New Roman"/>
+                <w:bCs/>
+                <w:color w:val="000000" w:themeColor="text1"/>
+                <w:sz w:val="26"/>
+                <w:szCs w:val="26"/>
+              </w:rPr>
+            </w:pPr>
+            <w:r>
+              <w:rPr>
+                <w:rFonts w:ascii="Times New Roman" w:hAnsi="Times New Roman" w:cs="Times New Roman"/>
+                <w:bCs/>
+                <w:color w:val="000000" w:themeColor="text1"/>
+                <w:sz w:val="26"/>
+                <w:szCs w:val="26"/>
+              </w:rPr>
+              <w:t>El usuario da click  en un icono de generar reporte.</w:t>
+            </w:r>
+          </w:p>
+        </w:tc>
+      </w:tr>
+      <w:tr>
+        <w:trPr>
+          <w:trHeight w:val="330"/>
+        </w:trPr>
+        <w:tc>
+          <w:tcPr>
+            <w:cnfStyle w:val="001000000000" w:firstRow="0" w:lastRow="0" w:firstColumn="1" w:lastColumn="0" w:oddVBand="0" w:evenVBand="0" w:oddHBand="0" w:evenHBand="0" w:firstRowFirstColumn="0" w:firstRowLastColumn="0" w:lastRowFirstColumn="0" w:lastRowLastColumn="0"/>
+            <w:tcW w:w="2679" w:type="dxa"/>
+            <w:gridSpan w:val="2"/>
+            <w:vMerge/>
+          </w:tcPr>
+          <w:p>
+            <w:pPr>
+              <w:rPr>
+                <w:rFonts w:ascii="Times New Roman" w:hAnsi="Times New Roman" w:cs="Times New Roman"/>
+                <w:color w:val="000000" w:themeColor="text1"/>
+                <w:sz w:val="26"/>
+                <w:szCs w:val="26"/>
+              </w:rPr>
+            </w:pPr>
+          </w:p>
+        </w:tc>
+        <w:tc>
+          <w:tcPr>
+            <w:tcW w:w="930" w:type="dxa"/>
+          </w:tcPr>
+          <w:p>
+            <w:pPr>
+              <w:cnfStyle w:val="000000000000" w:firstRow="0" w:lastRow="0" w:firstColumn="0" w:lastColumn="0" w:oddVBand="0" w:evenVBand="0" w:oddHBand="0" w:evenHBand="0" w:firstRowFirstColumn="0" w:firstRowLastColumn="0" w:lastRowFirstColumn="0" w:lastRowLastColumn="0"/>
+              <w:rPr>
+                <w:rFonts w:ascii="Times New Roman" w:hAnsi="Times New Roman" w:cs="Times New Roman"/>
+                <w:color w:val="000000" w:themeColor="text1"/>
+                <w:sz w:val="26"/>
+                <w:szCs w:val="26"/>
+              </w:rPr>
+            </w:pPr>
+            <w:r>
+              <w:rPr>
+                <w:rFonts w:ascii="Times New Roman" w:hAnsi="Times New Roman" w:cs="Times New Roman"/>
+                <w:color w:val="000000" w:themeColor="text1"/>
+                <w:sz w:val="26"/>
+                <w:szCs w:val="26"/>
+              </w:rPr>
+              <w:t>3</w:t>
+            </w:r>
+          </w:p>
+        </w:tc>
+        <w:tc>
+          <w:tcPr>
+            <w:tcW w:w="5967" w:type="dxa"/>
+            <w:gridSpan w:val="4"/>
+          </w:tcPr>
+          <w:p>
+            <w:pPr>
+              <w:cnfStyle w:val="000000000000" w:firstRow="0" w:lastRow="0" w:firstColumn="0" w:lastColumn="0" w:oddVBand="0" w:evenVBand="0" w:oddHBand="0" w:evenHBand="0" w:firstRowFirstColumn="0" w:firstRowLastColumn="0" w:lastRowFirstColumn="0" w:lastRowLastColumn="0"/>
+              <w:rPr>
+                <w:rFonts w:ascii="Times New Roman" w:hAnsi="Times New Roman" w:cs="Times New Roman"/>
+                <w:bCs/>
+                <w:color w:val="000000" w:themeColor="text1"/>
+                <w:sz w:val="26"/>
+                <w:szCs w:val="26"/>
+              </w:rPr>
+            </w:pPr>
+            <w:r>
+              <w:rPr>
+                <w:rFonts w:ascii="Times New Roman" w:hAnsi="Times New Roman" w:cs="Times New Roman"/>
+                <w:bCs/>
+                <w:color w:val="000000" w:themeColor="text1"/>
+                <w:sz w:val="26"/>
+                <w:szCs w:val="26"/>
+              </w:rPr>
+              <w:t>EL usuario gestiona el reporte (Imprimir o exportar).</w:t>
+            </w:r>
+            <w:bookmarkStart w:id="0" w:name="_GoBack"/>
+            <w:bookmarkEnd w:id="0"/>
+          </w:p>
+        </w:tc>
+      </w:tr>
+      <w:tr>
+        <w:trPr>
+          <w:cnfStyle w:val="000000100000" w:firstRow="0" w:lastRow="0" w:firstColumn="0" w:lastColumn="0" w:oddVBand="0" w:evenVBand="0" w:oddHBand="1" w:evenHBand="0" w:firstRowFirstColumn="0" w:firstRowLastColumn="0" w:lastRowFirstColumn="0" w:lastRowLastColumn="0"/>
+          <w:trHeight w:val="255"/>
+        </w:trPr>
+        <w:tc>
+          <w:tcPr>
+            <w:cnfStyle w:val="001000000000" w:firstRow="0" w:lastRow="0" w:firstColumn="1" w:lastColumn="0" w:oddVBand="0" w:evenVBand="0" w:oddHBand="0" w:evenHBand="0" w:firstRowFirstColumn="0" w:firstRowLastColumn="0" w:lastRowFirstColumn="0" w:lastRowLastColumn="0"/>
+            <w:tcW w:w="2679" w:type="dxa"/>
+            <w:gridSpan w:val="2"/>
+            <w:vMerge/>
+          </w:tcPr>
+          <w:p>
+            <w:pPr>
+              <w:rPr>
+                <w:rFonts w:ascii="Times New Roman" w:hAnsi="Times New Roman" w:cs="Times New Roman"/>
+                <w:color w:val="000000" w:themeColor="text1"/>
+                <w:sz w:val="26"/>
+                <w:szCs w:val="26"/>
+              </w:rPr>
+            </w:pPr>
+          </w:p>
+        </w:tc>
+        <w:tc>
+          <w:tcPr>
+            <w:tcW w:w="930" w:type="dxa"/>
+          </w:tcPr>
+          <w:p>
+            <w:pPr>
+              <w:cnfStyle w:val="000000100000" w:firstRow="0" w:lastRow="0" w:firstColumn="0" w:lastColumn="0" w:oddVBand="0" w:evenVBand="0" w:oddHBand="1" w:evenHBand="0" w:firstRowFirstColumn="0" w:firstRowLastColumn="0" w:lastRowFirstColumn="0" w:lastRowLastColumn="0"/>
+              <w:rPr>
+                <w:rFonts w:ascii="Times New Roman" w:hAnsi="Times New Roman" w:cs="Times New Roman"/>
+                <w:color w:val="000000" w:themeColor="text1"/>
+                <w:sz w:val="26"/>
+                <w:szCs w:val="26"/>
+              </w:rPr>
+            </w:pPr>
+            <w:r>
+              <w:rPr>
+                <w:rFonts w:ascii="Times New Roman" w:hAnsi="Times New Roman" w:cs="Times New Roman"/>
+                <w:color w:val="000000" w:themeColor="text1"/>
+                <w:sz w:val="26"/>
+                <w:szCs w:val="26"/>
+              </w:rPr>
+              <w:t>4</w:t>
+            </w:r>
+          </w:p>
+        </w:tc>
+        <w:tc>
+          <w:tcPr>
+            <w:tcW w:w="5967" w:type="dxa"/>
+            <w:gridSpan w:val="4"/>
+          </w:tcPr>
+          <w:p>
+            <w:pPr>
+              <w:cnfStyle w:val="000000100000" w:firstRow="0" w:lastRow="0" w:firstColumn="0" w:lastColumn="0" w:oddVBand="0" w:evenVBand="0" w:oddHBand="1" w:evenHBand="0" w:firstRowFirstColumn="0" w:firstRowLastColumn="0" w:lastRowFirstColumn="0" w:lastRowLastColumn="0"/>
+              <w:rPr>
+                <w:rFonts w:ascii="Times New Roman" w:hAnsi="Times New Roman" w:cs="Times New Roman"/>
+                <w:bCs/>
+                <w:color w:val="000000" w:themeColor="text1"/>
+                <w:sz w:val="26"/>
+                <w:szCs w:val="26"/>
+              </w:rPr>
+            </w:pPr>
+            <w:r>
+              <w:rPr>
+                <w:rFonts w:ascii="Times New Roman" w:hAnsi="Times New Roman" w:cs="Times New Roman"/>
+                <w:bCs/>
+                <w:color w:val="000000" w:themeColor="text1"/>
+                <w:sz w:val="26"/>
+                <w:szCs w:val="26"/>
+              </w:rPr>
+              <w:t>Fin de caso de uso</w:t>
+            </w:r>
+          </w:p>
+        </w:tc>
+      </w:tr>
+      <w:tr>
+        <w:trPr>
+          <w:trHeight w:val="274"/>
+        </w:trPr>
+        <w:tc>
+          <w:tcPr>
+            <w:cnfStyle w:val="001000000000" w:firstRow="0" w:lastRow="0" w:firstColumn="1" w:lastColumn="0" w:oddVBand="0" w:evenVBand="0" w:oddHBand="0" w:evenHBand="0" w:firstRowFirstColumn="0" w:firstRowLastColumn="0" w:lastRowFirstColumn="0" w:lastRowLastColumn="0"/>
+            <w:tcW w:w="2679" w:type="dxa"/>
+            <w:gridSpan w:val="2"/>
+            <w:vMerge w:val="restart"/>
+          </w:tcPr>
+          <w:p>
+            <w:pPr>
+              <w:rPr>
+                <w:rFonts w:ascii="Times New Roman" w:hAnsi="Times New Roman" w:cs="Times New Roman"/>
+                <w:color w:val="FF0000"/>
+                <w:sz w:val="26"/>
+                <w:szCs w:val="26"/>
+                <w:lang w:val="en-US"/>
+              </w:rPr>
+            </w:pPr>
+            <w:r>
+              <w:rPr>
+                <w:rFonts w:ascii="Times New Roman" w:hAnsi="Times New Roman" w:cs="Times New Roman"/>
+                <w:color w:val="FF0000"/>
+                <w:sz w:val="26"/>
+                <w:szCs w:val="26"/>
+                <w:lang w:val="en-US"/>
+              </w:rPr>
+              <w:t xml:space="preserve">Flujo alternos:              </w:t>
+            </w:r>
+          </w:p>
+          <w:p>
+            <w:pPr>
+              <w:rPr>
+                <w:rFonts w:ascii="Times New Roman" w:hAnsi="Times New Roman" w:cs="Times New Roman"/>
+                <w:color w:val="000000" w:themeColor="text1"/>
+                <w:sz w:val="26"/>
+                <w:szCs w:val="26"/>
+                <w:lang w:val="en-US"/>
+              </w:rPr>
+            </w:pPr>
+          </w:p>
+        </w:tc>
+        <w:tc>
+          <w:tcPr>
+            <w:tcW w:w="930" w:type="dxa"/>
+          </w:tcPr>
+          <w:p>
+            <w:pPr>
+              <w:cnfStyle w:val="000000000000" w:firstRow="0" w:lastRow="0" w:firstColumn="0" w:lastColumn="0" w:oddVBand="0" w:evenVBand="0" w:oddHBand="0" w:evenHBand="0" w:firstRowFirstColumn="0" w:firstRowLastColumn="0" w:lastRowFirstColumn="0" w:lastRowLastColumn="0"/>
+              <w:rPr>
+                <w:rFonts w:ascii="Times New Roman" w:hAnsi="Times New Roman" w:cs="Times New Roman"/>
+                <w:b/>
+                <w:bCs/>
+                <w:color w:val="000000" w:themeColor="text1"/>
+                <w:sz w:val="26"/>
+                <w:szCs w:val="26"/>
+                <w:lang w:val="en-US"/>
+              </w:rPr>
+            </w:pPr>
+            <w:r>
+              <w:rPr>
+                <w:rFonts w:ascii="Times New Roman" w:hAnsi="Times New Roman" w:cs="Times New Roman"/>
+                <w:b/>
+                <w:bCs/>
+                <w:color w:val="FF0000"/>
+                <w:sz w:val="26"/>
+                <w:szCs w:val="26"/>
+                <w:lang w:val="en-US"/>
+              </w:rPr>
+              <w:t>Paso</w:t>
+            </w:r>
+          </w:p>
+        </w:tc>
+        <w:tc>
+          <w:tcPr>
+            <w:tcW w:w="5967" w:type="dxa"/>
+            <w:gridSpan w:val="4"/>
+          </w:tcPr>
+          <w:p>
+            <w:pPr>
+              <w:cnfStyle w:val="000000000000" w:firstRow="0" w:lastRow="0" w:firstColumn="0" w:lastColumn="0" w:oddVBand="0" w:evenVBand="0" w:oddHBand="0" w:evenHBand="0" w:firstRowFirstColumn="0" w:firstRowLastColumn="0" w:lastRowFirstColumn="0" w:lastRowLastColumn="0"/>
+              <w:rPr>
+                <w:rFonts w:ascii="Times New Roman" w:hAnsi="Times New Roman" w:cs="Times New Roman"/>
+                <w:b/>
+                <w:bCs/>
+                <w:color w:val="000000" w:themeColor="text1"/>
+                <w:sz w:val="26"/>
+                <w:szCs w:val="26"/>
+                <w:lang w:val="en-US"/>
+              </w:rPr>
+            </w:pPr>
+            <w:r>
+              <w:rPr>
+                <w:rFonts w:ascii="Times New Roman" w:hAnsi="Times New Roman" w:cs="Times New Roman"/>
+                <w:b/>
+                <w:bCs/>
+                <w:color w:val="FF0000"/>
+                <w:sz w:val="26"/>
+                <w:szCs w:val="26"/>
+                <w:lang w:val="en-US"/>
+              </w:rPr>
+              <w:t xml:space="preserve">Accíon </w:t>
+            </w:r>
+          </w:p>
+        </w:tc>
+      </w:tr>
+      <w:tr>
+        <w:trPr>
+          <w:cnfStyle w:val="000000100000" w:firstRow="0" w:lastRow="0" w:firstColumn="0" w:lastColumn="0" w:oddVBand="0" w:evenVBand="0" w:oddHBand="1" w:evenHBand="0" w:firstRowFirstColumn="0" w:firstRowLastColumn="0" w:lastRowFirstColumn="0" w:lastRowLastColumn="0"/>
+          <w:trHeight w:val="323"/>
+        </w:trPr>
+        <w:tc>
+          <w:tcPr>
+            <w:cnfStyle w:val="001000000000" w:firstRow="0" w:lastRow="0" w:firstColumn="1" w:lastColumn="0" w:oddVBand="0" w:evenVBand="0" w:oddHBand="0" w:evenHBand="0" w:firstRowFirstColumn="0" w:firstRowLastColumn="0" w:lastRowFirstColumn="0" w:lastRowLastColumn="0"/>
+            <w:tcW w:w="2679" w:type="dxa"/>
+            <w:gridSpan w:val="2"/>
+            <w:vMerge/>
+          </w:tcPr>
+          <w:p>
+            <w:pPr>
+              <w:rPr>
+                <w:rFonts w:ascii="Times New Roman" w:hAnsi="Times New Roman" w:cs="Times New Roman"/>
+                <w:color w:val="000000" w:themeColor="text1"/>
+                <w:sz w:val="26"/>
+                <w:szCs w:val="26"/>
+                <w:lang w:val="en-US"/>
+              </w:rPr>
+            </w:pPr>
+          </w:p>
+        </w:tc>
+        <w:tc>
+          <w:tcPr>
+            <w:tcW w:w="930" w:type="dxa"/>
+          </w:tcPr>
+          <w:p>
+            <w:pPr>
+              <w:cnfStyle w:val="000000100000" w:firstRow="0" w:lastRow="0" w:firstColumn="0" w:lastColumn="0" w:oddVBand="0" w:evenVBand="0" w:oddHBand="1" w:evenHBand="0" w:firstRowFirstColumn="0" w:firstRowLastColumn="0" w:lastRowFirstColumn="0" w:lastRowLastColumn="0"/>
+              <w:rPr>
+                <w:rFonts w:ascii="Times New Roman" w:hAnsi="Times New Roman" w:cs="Times New Roman"/>
+                <w:color w:val="000000" w:themeColor="text1"/>
+                <w:sz w:val="26"/>
+                <w:szCs w:val="26"/>
+                <w:lang w:val="en-US"/>
+              </w:rPr>
+            </w:pPr>
+            <w:r>
+              <w:rPr>
+                <w:rFonts w:ascii="Times New Roman" w:hAnsi="Times New Roman" w:cs="Times New Roman"/>
+                <w:color w:val="000000" w:themeColor="text1"/>
+                <w:sz w:val="26"/>
+                <w:szCs w:val="26"/>
+                <w:lang w:val="en-US"/>
+              </w:rPr>
+              <w:t>N/A</w:t>
+            </w:r>
+          </w:p>
+        </w:tc>
+        <w:tc>
+          <w:tcPr>
+            <w:tcW w:w="5967" w:type="dxa"/>
+            <w:gridSpan w:val="4"/>
+          </w:tcPr>
+          <w:p>
+            <w:pPr>
+              <w:cnfStyle w:val="000000100000" w:firstRow="0" w:lastRow="0" w:firstColumn="0" w:lastColumn="0" w:oddVBand="0" w:evenVBand="0" w:oddHBand="1" w:evenHBand="0" w:firstRowFirstColumn="0" w:firstRowLastColumn="0" w:lastRowFirstColumn="0" w:lastRowLastColumn="0"/>
+              <w:rPr>
+                <w:rFonts w:ascii="Times New Roman" w:hAnsi="Times New Roman" w:cs="Times New Roman"/>
+                <w:bCs/>
+                <w:color w:val="000000" w:themeColor="text1"/>
+                <w:sz w:val="26"/>
+                <w:szCs w:val="26"/>
+              </w:rPr>
+            </w:pPr>
+          </w:p>
+        </w:tc>
+      </w:tr>
+      <w:tr>
+        <w:trPr>
+          <w:trHeight w:val="332"/>
+        </w:trPr>
+        <w:tc>
+          <w:tcPr>
+            <w:cnfStyle w:val="001000000000" w:firstRow="0" w:lastRow="0" w:firstColumn="1" w:lastColumn="0" w:oddVBand="0" w:evenVBand="0" w:oddHBand="0" w:evenHBand="0" w:firstRowFirstColumn="0" w:firstRowLastColumn="0" w:lastRowFirstColumn="0" w:lastRowLastColumn="0"/>
+            <w:tcW w:w="9576" w:type="dxa"/>
+            <w:gridSpan w:val="7"/>
+          </w:tcPr>
+          <w:p>
+            <w:pPr>
+              <w:rPr>
+                <w:rFonts w:ascii="Times New Roman" w:hAnsi="Times New Roman" w:cs="Times New Roman"/>
+                <w:color w:val="000000" w:themeColor="text1"/>
+                <w:sz w:val="26"/>
+                <w:szCs w:val="26"/>
+              </w:rPr>
+            </w:pPr>
+            <w:r>
+              <w:rPr>
+                <w:rFonts w:ascii="Times New Roman" w:hAnsi="Times New Roman" w:cs="Times New Roman"/>
+                <w:color w:val="FF0000"/>
+                <w:sz w:val="26"/>
+                <w:szCs w:val="26"/>
+              </w:rPr>
+              <w:t>Flujo de excepción</w:t>
+            </w:r>
+            <w:r>
+              <w:rPr>
+                <w:rFonts w:ascii="Times New Roman" w:hAnsi="Times New Roman" w:cs="Times New Roman"/>
+                <w:b w:val="0"/>
+                <w:color w:val="FF0000"/>
+                <w:sz w:val="26"/>
+                <w:szCs w:val="26"/>
+              </w:rPr>
+              <w:t xml:space="preserve">:   </w:t>
+            </w:r>
+            <w:r>
+              <w:rPr>
+                <w:rFonts w:ascii="Times New Roman" w:hAnsi="Times New Roman" w:cs="Times New Roman"/>
+                <w:b w:val="0"/>
+                <w:color w:val="000000" w:themeColor="text1"/>
+                <w:sz w:val="26"/>
+                <w:szCs w:val="26"/>
+              </w:rPr>
+              <w:t>N/A</w:t>
+            </w:r>
+          </w:p>
+        </w:tc>
+      </w:tr>
+      <w:tr>
+        <w:trPr>
+          <w:cnfStyle w:val="000000100000" w:firstRow="0" w:lastRow="0" w:firstColumn="0" w:lastColumn="0" w:oddVBand="0" w:evenVBand="0" w:oddHBand="1" w:evenHBand="0" w:firstRowFirstColumn="0" w:firstRowLastColumn="0" w:lastRowFirstColumn="0" w:lastRowLastColumn="0"/>
+          <w:trHeight w:val="422"/>
+        </w:trPr>
+        <w:tc>
+          <w:tcPr>
+            <w:cnfStyle w:val="001000000000" w:firstRow="0" w:lastRow="0" w:firstColumn="1" w:lastColumn="0" w:oddVBand="0" w:evenVBand="0" w:oddHBand="0" w:evenHBand="0" w:firstRowFirstColumn="0" w:firstRowLastColumn="0" w:lastRowFirstColumn="0" w:lastRowLastColumn="0"/>
+            <w:tcW w:w="9576" w:type="dxa"/>
+            <w:gridSpan w:val="7"/>
+          </w:tcPr>
+          <w:p>
+            <w:pPr>
+              <w:rPr>
+                <w:rFonts w:cstheme="minorHAnsi"/>
+                <w:b w:val="0"/>
+                <w:color w:val="000000" w:themeColor="text1"/>
+                <w:sz w:val="26"/>
+                <w:szCs w:val="26"/>
+              </w:rPr>
+            </w:pPr>
+            <w:r>
+              <w:rPr>
+                <w:rFonts w:ascii="Times New Roman" w:hAnsi="Times New Roman" w:cs="Times New Roman"/>
+                <w:color w:val="FF0000"/>
+                <w:sz w:val="26"/>
+                <w:szCs w:val="26"/>
+              </w:rPr>
+              <w:t xml:space="preserve">Validaciones: </w:t>
+            </w:r>
+            <w:r>
+              <w:rPr>
+                <w:rFonts w:cstheme="minorHAnsi"/>
+                <w:b w:val="0"/>
+                <w:color w:val="000000" w:themeColor="text1"/>
+                <w:sz w:val="26"/>
+                <w:szCs w:val="26"/>
+              </w:rPr>
+              <w:t xml:space="preserve"> N/A</w:t>
+            </w:r>
+          </w:p>
+        </w:tc>
+      </w:tr>
+      <w:tr>
+        <w:trPr>
+          <w:trHeight w:val="368"/>
+        </w:trPr>
+        <w:tc>
+          <w:tcPr>
+            <w:cnfStyle w:val="001000000000" w:firstRow="0" w:lastRow="0" w:firstColumn="1" w:lastColumn="0" w:oddVBand="0" w:evenVBand="0" w:oddHBand="0" w:evenHBand="0" w:firstRowFirstColumn="0" w:firstRowLastColumn="0" w:lastRowFirstColumn="0" w:lastRowLastColumn="0"/>
+            <w:tcW w:w="9576" w:type="dxa"/>
+            <w:gridSpan w:val="7"/>
+            <w:hideMark/>
+          </w:tcPr>
+          <w:p>
+            <w:pPr>
+              <w:rPr>
+                <w:rFonts w:ascii="Times New Roman" w:hAnsi="Times New Roman" w:cs="Times New Roman"/>
+                <w:b w:val="0"/>
+                <w:color w:val="000000" w:themeColor="text1"/>
+                <w:sz w:val="26"/>
+                <w:szCs w:val="26"/>
+              </w:rPr>
+            </w:pPr>
+            <w:r>
+              <w:rPr>
+                <w:rFonts w:ascii="Times New Roman" w:hAnsi="Times New Roman" w:cs="Times New Roman"/>
+                <w:color w:val="FF0000"/>
+                <w:sz w:val="26"/>
+                <w:szCs w:val="26"/>
+              </w:rPr>
+              <w:t xml:space="preserve">Reglas de negocio:  </w:t>
+            </w:r>
+            <w:r>
+              <w:rPr>
+                <w:rFonts w:ascii="Times New Roman" w:hAnsi="Times New Roman" w:cs="Times New Roman"/>
+                <w:b w:val="0"/>
+                <w:color w:val="000000" w:themeColor="text1"/>
+                <w:sz w:val="26"/>
+                <w:szCs w:val="26"/>
+              </w:rPr>
+              <w:t>N/A</w:t>
+            </w:r>
+          </w:p>
+        </w:tc>
+      </w:tr>
+      <w:tr>
+        <w:trPr>
+          <w:cnfStyle w:val="000000100000" w:firstRow="0" w:lastRow="0" w:firstColumn="0" w:lastColumn="0" w:oddVBand="0" w:evenVBand="0" w:oddHBand="1" w:evenHBand="0" w:firstRowFirstColumn="0" w:firstRowLastColumn="0" w:lastRowFirstColumn="0" w:lastRowLastColumn="0"/>
+          <w:trHeight w:val="440"/>
+        </w:trPr>
+        <w:tc>
+          <w:tcPr>
+            <w:cnfStyle w:val="001000000000" w:firstRow="0" w:lastRow="0" w:firstColumn="1" w:lastColumn="0" w:oddVBand="0" w:evenVBand="0" w:oddHBand="0" w:evenHBand="0" w:firstRowFirstColumn="0" w:firstRowLastColumn="0" w:lastRowFirstColumn="0" w:lastRowLastColumn="0"/>
+            <w:tcW w:w="9576" w:type="dxa"/>
+            <w:gridSpan w:val="7"/>
+          </w:tcPr>
+          <w:p>
+            <w:pPr>
+              <w:rPr>
+                <w:rFonts w:ascii="Times New Roman" w:hAnsi="Times New Roman" w:cs="Times New Roman"/>
+                <w:b w:val="0"/>
+                <w:color w:val="000000" w:themeColor="text1"/>
+                <w:sz w:val="26"/>
+                <w:szCs w:val="26"/>
+              </w:rPr>
+            </w:pPr>
+            <w:r>
+              <w:rPr>
+                <w:rFonts w:ascii="Times New Roman" w:hAnsi="Times New Roman" w:cs="Times New Roman"/>
+                <w:color w:val="FF0000"/>
+                <w:sz w:val="26"/>
+                <w:szCs w:val="26"/>
+                <w:lang w:val="en-US"/>
+              </w:rPr>
+              <w:t xml:space="preserve">Usabilidad:  </w:t>
+            </w:r>
+            <w:r>
+              <w:rPr>
+                <w:rFonts w:ascii="Times New Roman" w:hAnsi="Times New Roman" w:cs="Times New Roman"/>
+                <w:b w:val="0"/>
+                <w:color w:val="000000" w:themeColor="text1"/>
+                <w:sz w:val="26"/>
+                <w:szCs w:val="26"/>
+              </w:rPr>
+              <w:t>Las diferentes opciones de generar reportes estarán</w:t>
+            </w:r>
+            <w:r>
+              <w:rPr>
+                <w:rFonts w:ascii="Times New Roman" w:hAnsi="Times New Roman" w:cs="Times New Roman"/>
+                <w:b w:val="0"/>
+                <w:color w:val="000000" w:themeColor="text1"/>
+                <w:sz w:val="26"/>
+                <w:szCs w:val="26"/>
+              </w:rPr>
+              <w:t xml:space="preserve"> en diferentes iconos en la barra de herramientas</w:t>
+            </w:r>
+            <w:r>
+              <w:rPr>
+                <w:rFonts w:ascii="Times New Roman" w:hAnsi="Times New Roman" w:cs="Times New Roman"/>
+                <w:b w:val="0"/>
+                <w:color w:val="000000" w:themeColor="text1"/>
+                <w:sz w:val="26"/>
+                <w:szCs w:val="26"/>
+              </w:rPr>
+              <w:t>.</w:t>
+            </w:r>
+          </w:p>
+        </w:tc>
+      </w:tr>
+      <w:tr>
+        <w:trPr>
+          <w:trHeight w:val="494"/>
+        </w:trPr>
+        <w:tc>
+          <w:tcPr>
+            <w:cnfStyle w:val="001000000000" w:firstRow="0" w:lastRow="0" w:firstColumn="1" w:lastColumn="0" w:oddVBand="0" w:evenVBand="0" w:oddHBand="0" w:evenHBand="0" w:firstRowFirstColumn="0" w:firstRowLastColumn="0" w:lastRowFirstColumn="0" w:lastRowLastColumn="0"/>
+            <w:tcW w:w="7674" w:type="dxa"/>
+            <w:gridSpan w:val="5"/>
+          </w:tcPr>
+          <w:p>
+            <w:pPr>
+              <w:rPr>
+                <w:rFonts w:ascii="Times New Roman" w:hAnsi="Times New Roman" w:cs="Times New Roman"/>
+                <w:color w:val="FF0000"/>
+                <w:sz w:val="26"/>
+                <w:szCs w:val="26"/>
+              </w:rPr>
+            </w:pPr>
+            <w:r>
+              <w:rPr>
+                <w:rFonts w:ascii="Times New Roman" w:hAnsi="Times New Roman" w:cs="Times New Roman"/>
+                <w:color w:val="FF0000"/>
+                <w:sz w:val="26"/>
+                <w:szCs w:val="26"/>
+              </w:rPr>
+              <w:t xml:space="preserve">Especificación suplementaria: </w:t>
+            </w:r>
+            <w:r>
+              <w:rPr>
+                <w:rFonts w:ascii="Times New Roman" w:hAnsi="Times New Roman" w:cs="Times New Roman"/>
+                <w:b w:val="0"/>
+                <w:color w:val="000000" w:themeColor="text1"/>
+                <w:sz w:val="26"/>
+                <w:szCs w:val="26"/>
+              </w:rPr>
+              <w:t xml:space="preserve">Este caso de uso hace referencia a los requerimientos </w:t>
+            </w:r>
+            <w:r>
+              <w:rPr>
+                <w:rFonts w:ascii="Times New Roman" w:hAnsi="Times New Roman" w:cs="Times New Roman"/>
+                <w:b w:val="0"/>
+                <w:color w:val="000000" w:themeColor="text1"/>
+                <w:sz w:val="26"/>
+                <w:szCs w:val="26"/>
+              </w:rPr>
+              <w:t>funcionales  RF013</w:t>
+            </w:r>
+            <w:r>
+              <w:rPr>
+                <w:rFonts w:ascii="Times New Roman" w:hAnsi="Times New Roman" w:cs="Times New Roman"/>
+                <w:b w:val="0"/>
+                <w:color w:val="000000" w:themeColor="text1"/>
+                <w:sz w:val="26"/>
+                <w:szCs w:val="26"/>
+              </w:rPr>
+              <w:t>.</w:t>
+            </w:r>
+          </w:p>
+          <w:p>
+            <w:pPr>
+              <w:rPr>
+                <w:rFonts w:ascii="Times New Roman" w:hAnsi="Times New Roman" w:cs="Times New Roman"/>
+                <w:color w:val="000000" w:themeColor="text1"/>
+                <w:sz w:val="26"/>
+                <w:szCs w:val="26"/>
+              </w:rPr>
+            </w:pPr>
+          </w:p>
+        </w:tc>
+        <w:tc>
+          <w:tcPr>
+            <w:tcW w:w="1902" w:type="dxa"/>
+            <w:gridSpan w:val="2"/>
+          </w:tcPr>
+          <w:p>
+            <w:pPr>
+              <w:cnfStyle w:val="000000000000" w:firstRow="0" w:lastRow="0" w:firstColumn="0" w:lastColumn="0" w:oddVBand="0" w:evenVBand="0" w:oddHBand="0" w:evenHBand="0" w:firstRowFirstColumn="0" w:firstRowLastColumn="0" w:lastRowFirstColumn="0" w:lastRowLastColumn="0"/>
+              <w:rPr>
+                <w:rFonts w:ascii="Times New Roman" w:hAnsi="Times New Roman" w:cs="Times New Roman"/>
+                <w:b/>
+                <w:color w:val="000000" w:themeColor="text1"/>
+                <w:sz w:val="26"/>
+                <w:szCs w:val="26"/>
+                <w:lang w:val="en-US"/>
+              </w:rPr>
+            </w:pPr>
+            <w:r>
+              <w:rPr>
+                <w:rFonts w:ascii="Times New Roman" w:hAnsi="Times New Roman" w:cs="Times New Roman"/>
+                <w:b/>
+                <w:color w:val="000000" w:themeColor="text1"/>
+                <w:sz w:val="26"/>
+                <w:szCs w:val="26"/>
+                <w:lang w:val="en-US"/>
+              </w:rPr>
+              <w:t>GUI:</w:t>
+            </w:r>
+            <w:r>
+              <w:rPr>
+                <w:rFonts w:ascii="Times New Roman" w:hAnsi="Times New Roman" w:cs="Times New Roman"/>
+                <w:b/>
+                <w:color w:val="000000" w:themeColor="text1"/>
+                <w:sz w:val="26"/>
+                <w:szCs w:val="26"/>
+                <w:lang w:val="en-US"/>
+              </w:rPr>
+              <w:t xml:space="preserve"> </w:t>
+            </w:r>
+            <w:r>
+              <w:rPr>
+                <w:rFonts w:ascii="Times New Roman" w:hAnsi="Times New Roman" w:cs="Times New Roman"/>
+                <w:color w:val="000000" w:themeColor="text1"/>
+                <w:sz w:val="26"/>
+                <w:szCs w:val="26"/>
+                <w:lang w:val="en-US"/>
+              </w:rPr>
+              <w:t>GUI011</w:t>
+            </w:r>
+          </w:p>
+        </w:tc>
+      </w:tr>
+    </w:tbl>
     <w:p>
       <w:pPr>
         <w:shd w:val="clear" w:color="auto" w:fill="FFFFFF"/>
@@ -23268,6 +24683,216 @@
           <w:szCs w:val="40"/>
         </w:rPr>
       </w:pPr>
+    </w:p>
+    <w:p>
+      <w:pPr>
+        <w:shd w:val="clear" w:color="auto" w:fill="FFFFFF"/>
+        <w:spacing w:before="100" w:beforeAutospacing="1" w:after="100" w:afterAutospacing="1" w:line="450" w:lineRule="atLeast"/>
+        <w:jc w:val="center"/>
+        <w:outlineLvl w:val="2"/>
+        <w:rPr>
+          <w:rFonts w:ascii="Aachen BT" w:hAnsi="Aachen BT"/>
+          <w:color w:val="00B0F0"/>
+          <w:sz w:val="40"/>
+          <w:szCs w:val="40"/>
+        </w:rPr>
+      </w:pPr>
+    </w:p>
+    <w:p>
+      <w:pPr>
+        <w:shd w:val="clear" w:color="auto" w:fill="FFFFFF"/>
+        <w:spacing w:before="100" w:beforeAutospacing="1" w:after="100" w:afterAutospacing="1" w:line="450" w:lineRule="atLeast"/>
+        <w:jc w:val="center"/>
+        <w:outlineLvl w:val="2"/>
+        <w:rPr>
+          <w:rFonts w:ascii="Aachen BT" w:hAnsi="Aachen BT"/>
+          <w:color w:val="00B0F0"/>
+          <w:sz w:val="40"/>
+          <w:szCs w:val="40"/>
+        </w:rPr>
+      </w:pPr>
+    </w:p>
+    <w:p>
+      <w:pPr>
+        <w:shd w:val="clear" w:color="auto" w:fill="FFFFFF"/>
+        <w:spacing w:before="100" w:beforeAutospacing="1" w:after="100" w:afterAutospacing="1" w:line="450" w:lineRule="atLeast"/>
+        <w:jc w:val="center"/>
+        <w:outlineLvl w:val="2"/>
+        <w:rPr>
+          <w:rFonts w:ascii="Aachen BT" w:hAnsi="Aachen BT"/>
+          <w:color w:val="00B0F0"/>
+          <w:sz w:val="40"/>
+          <w:szCs w:val="40"/>
+        </w:rPr>
+      </w:pPr>
+    </w:p>
+    <w:p>
+      <w:pPr>
+        <w:shd w:val="clear" w:color="auto" w:fill="FFFFFF"/>
+        <w:spacing w:before="100" w:beforeAutospacing="1" w:after="100" w:afterAutospacing="1" w:line="450" w:lineRule="atLeast"/>
+        <w:jc w:val="center"/>
+        <w:outlineLvl w:val="2"/>
+        <w:rPr>
+          <w:rFonts w:ascii="Aachen BT" w:hAnsi="Aachen BT"/>
+          <w:color w:val="00B0F0"/>
+          <w:sz w:val="40"/>
+          <w:szCs w:val="40"/>
+        </w:rPr>
+      </w:pPr>
+    </w:p>
+    <w:p>
+      <w:pPr>
+        <w:shd w:val="clear" w:color="auto" w:fill="FFFFFF"/>
+        <w:spacing w:before="100" w:beforeAutospacing="1" w:after="100" w:afterAutospacing="1" w:line="450" w:lineRule="atLeast"/>
+        <w:jc w:val="center"/>
+        <w:outlineLvl w:val="2"/>
+        <w:rPr>
+          <w:rFonts w:ascii="Aachen BT" w:hAnsi="Aachen BT"/>
+          <w:color w:val="00B0F0"/>
+          <w:sz w:val="40"/>
+          <w:szCs w:val="40"/>
+        </w:rPr>
+      </w:pPr>
+    </w:p>
+    <w:p>
+      <w:pPr>
+        <w:shd w:val="clear" w:color="auto" w:fill="FFFFFF"/>
+        <w:spacing w:before="100" w:beforeAutospacing="1" w:after="100" w:afterAutospacing="1" w:line="450" w:lineRule="atLeast"/>
+        <w:jc w:val="center"/>
+        <w:outlineLvl w:val="2"/>
+        <w:rPr>
+          <w:rFonts w:ascii="Aachen BT" w:hAnsi="Aachen BT"/>
+          <w:color w:val="00B0F0"/>
+          <w:sz w:val="40"/>
+          <w:szCs w:val="40"/>
+        </w:rPr>
+      </w:pPr>
+    </w:p>
+    <w:p>
+      <w:pPr>
+        <w:shd w:val="clear" w:color="auto" w:fill="FFFFFF"/>
+        <w:spacing w:before="100" w:beforeAutospacing="1" w:after="100" w:afterAutospacing="1" w:line="450" w:lineRule="atLeast"/>
+        <w:jc w:val="center"/>
+        <w:outlineLvl w:val="2"/>
+        <w:rPr>
+          <w:rFonts w:ascii="Aachen BT" w:hAnsi="Aachen BT"/>
+          <w:color w:val="00B0F0"/>
+          <w:sz w:val="40"/>
+          <w:szCs w:val="40"/>
+        </w:rPr>
+      </w:pPr>
+    </w:p>
+    <w:p>
+      <w:pPr>
+        <w:shd w:val="clear" w:color="auto" w:fill="FFFFFF"/>
+        <w:spacing w:before="100" w:beforeAutospacing="1" w:after="100" w:afterAutospacing="1" w:line="450" w:lineRule="atLeast"/>
+        <w:jc w:val="center"/>
+        <w:outlineLvl w:val="2"/>
+        <w:rPr>
+          <w:rFonts w:ascii="Aachen BT" w:hAnsi="Aachen BT"/>
+          <w:color w:val="00B0F0"/>
+          <w:sz w:val="40"/>
+          <w:szCs w:val="40"/>
+        </w:rPr>
+      </w:pPr>
+    </w:p>
+    <w:p>
+      <w:pPr>
+        <w:shd w:val="clear" w:color="auto" w:fill="FFFFFF"/>
+        <w:spacing w:before="100" w:beforeAutospacing="1" w:after="100" w:afterAutospacing="1" w:line="450" w:lineRule="atLeast"/>
+        <w:jc w:val="center"/>
+        <w:outlineLvl w:val="2"/>
+        <w:rPr>
+          <w:rFonts w:ascii="Aachen BT" w:hAnsi="Aachen BT"/>
+          <w:color w:val="00B0F0"/>
+          <w:sz w:val="40"/>
+          <w:szCs w:val="40"/>
+        </w:rPr>
+      </w:pPr>
+    </w:p>
+    <w:p>
+      <w:pPr>
+        <w:shd w:val="clear" w:color="auto" w:fill="FFFFFF"/>
+        <w:spacing w:before="100" w:beforeAutospacing="1" w:after="100" w:afterAutospacing="1" w:line="450" w:lineRule="atLeast"/>
+        <w:jc w:val="center"/>
+        <w:outlineLvl w:val="2"/>
+        <w:rPr>
+          <w:rFonts w:ascii="Aachen BT" w:hAnsi="Aachen BT"/>
+          <w:color w:val="00B0F0"/>
+          <w:sz w:val="40"/>
+          <w:szCs w:val="40"/>
+        </w:rPr>
+      </w:pPr>
+    </w:p>
+    <w:p>
+      <w:pPr>
+        <w:shd w:val="clear" w:color="auto" w:fill="FFFFFF"/>
+        <w:spacing w:before="100" w:beforeAutospacing="1" w:after="100" w:afterAutospacing="1" w:line="450" w:lineRule="atLeast"/>
+        <w:jc w:val="center"/>
+        <w:outlineLvl w:val="2"/>
+        <w:rPr>
+          <w:rFonts w:ascii="Aachen BT" w:hAnsi="Aachen BT"/>
+          <w:color w:val="00B0F0"/>
+          <w:sz w:val="40"/>
+          <w:szCs w:val="40"/>
+        </w:rPr>
+      </w:pPr>
+    </w:p>
+    <w:p>
+      <w:pPr>
+        <w:shd w:val="clear" w:color="auto" w:fill="FFFFFF"/>
+        <w:spacing w:before="100" w:beforeAutospacing="1" w:after="100" w:afterAutospacing="1" w:line="450" w:lineRule="atLeast"/>
+        <w:jc w:val="center"/>
+        <w:outlineLvl w:val="2"/>
+        <w:rPr>
+          <w:rFonts w:ascii="Aachen BT" w:hAnsi="Aachen BT"/>
+          <w:color w:val="00B0F0"/>
+          <w:sz w:val="40"/>
+          <w:szCs w:val="40"/>
+        </w:rPr>
+      </w:pPr>
+    </w:p>
+    <w:p>
+      <w:pPr>
+        <w:shd w:val="clear" w:color="auto" w:fill="FFFFFF"/>
+        <w:spacing w:before="100" w:beforeAutospacing="1" w:after="100" w:afterAutospacing="1" w:line="450" w:lineRule="atLeast"/>
+        <w:jc w:val="center"/>
+        <w:outlineLvl w:val="2"/>
+        <w:rPr>
+          <w:rFonts w:ascii="Aachen BT" w:hAnsi="Aachen BT"/>
+          <w:color w:val="00B0F0"/>
+          <w:sz w:val="40"/>
+          <w:szCs w:val="40"/>
+        </w:rPr>
+      </w:pPr>
+    </w:p>
+    <w:p>
+      <w:pPr>
+        <w:shd w:val="clear" w:color="auto" w:fill="FFFFFF"/>
+        <w:spacing w:before="100" w:beforeAutospacing="1" w:after="100" w:afterAutospacing="1" w:line="450" w:lineRule="atLeast"/>
+        <w:jc w:val="center"/>
+        <w:outlineLvl w:val="2"/>
+        <w:rPr>
+          <w:rFonts w:ascii="Aachen BT" w:hAnsi="Aachen BT"/>
+          <w:color w:val="00B0F0"/>
+          <w:sz w:val="40"/>
+          <w:szCs w:val="40"/>
+        </w:rPr>
+      </w:pPr>
+    </w:p>
+    <w:p>
+      <w:pPr>
+        <w:shd w:val="clear" w:color="auto" w:fill="FFFFFF"/>
+        <w:spacing w:before="100" w:beforeAutospacing="1" w:after="100" w:afterAutospacing="1" w:line="450" w:lineRule="atLeast"/>
+        <w:jc w:val="center"/>
+        <w:outlineLvl w:val="2"/>
+        <w:rPr>
+          <w:rFonts w:ascii="Aachen BT" w:hAnsi="Aachen BT"/>
+          <w:color w:val="00B0F0"/>
+          <w:sz w:val="40"/>
+          <w:szCs w:val="40"/>
+        </w:rPr>
+      </w:pPr>
       <w:r>
         <w:rPr>
           <w:rFonts w:ascii="Aachen BT" w:hAnsi="Aachen BT"/>
@@ -23275,7 +24900,27 @@
           <w:sz w:val="40"/>
           <w:szCs w:val="40"/>
         </w:rPr>
-        <w:t>Fin de las especificaciones  de los casos de uso del proyecto Fénix.</w:t>
+        <w:t xml:space="preserve">Fin de las especificaciones  de los casos de uso </w:t>
+      </w:r>
+      <w:proofErr w:type="gramStart"/>
+      <w:r>
+        <w:rPr>
+          <w:rFonts w:ascii="Aachen BT" w:hAnsi="Aachen BT"/>
+          <w:color w:val="00B0F0"/>
+          <w:sz w:val="40"/>
+          <w:szCs w:val="40"/>
+        </w:rPr>
+        <w:t>del</w:t>
+      </w:r>
+      <w:proofErr w:type="gramEnd"/>
+      <w:r>
+        <w:rPr>
+          <w:rFonts w:ascii="Aachen BT" w:hAnsi="Aachen BT"/>
+          <w:color w:val="00B0F0"/>
+          <w:sz w:val="40"/>
+          <w:szCs w:val="40"/>
+        </w:rPr>
+        <w:t xml:space="preserve"> proyecto Fénix.</w:t>
       </w:r>
     </w:p>
     <w:p>
@@ -25474,7 +27119,7 @@
 </file>
 
 <file path=customXml/itemProps1.xml><?xml version="1.0" encoding="utf-8"?>
-<ds:datastoreItem xmlns:ds="http://schemas.openxmlformats.org/officeDocument/2006/customXml" ds:itemID="{B86EFD3B-D4A2-405C-BC54-45FE69837D20}">
+<ds:datastoreItem xmlns:ds="http://schemas.openxmlformats.org/officeDocument/2006/customXml" ds:itemID="{63401A6B-E395-419B-AC40-10791FD38F4E}">
   <ds:schemaRefs>
     <ds:schemaRef ds:uri="http://schemas.openxmlformats.org/officeDocument/2006/bibliography"/>
   </ds:schemaRefs>

</xml_diff>